<commit_message>
00:17 Unit13 Writing Upload PGW
</commit_message>
<xml_diff>
--- a/PGW/20190619/Writing.docx
+++ b/PGW/20190619/Writing.docx
@@ -106,8 +106,6 @@
           <w:sz w:val="22"/>
         </w:rPr>
       </w:pPr>
-      <w:bookmarkStart w:id="0" w:name="_GoBack"/>
-      <w:bookmarkEnd w:id="0"/>
       <w:r>
         <w:rPr>
           <w:rFonts w:asciiTheme="majorHAnsi" w:eastAsiaTheme="majorHAnsi" w:hAnsiTheme="majorHAnsi" w:hint="eastAsia"/>
@@ -128,10 +126,23 @@
     <w:p>
       <w:pPr>
         <w:rPr>
-          <w:rFonts w:asciiTheme="majorHAnsi" w:eastAsiaTheme="majorHAnsi" w:hAnsiTheme="majorHAnsi" w:cs="맑은 고딕"/>
-          <w:szCs w:val="20"/>
+          <w:rFonts w:ascii="Arial" w:hAnsi="Arial" w:cs="Arial" w:hint="eastAsia"/>
+          <w:color w:val="000000"/>
+          <w:sz w:val="27"/>
+          <w:szCs w:val="27"/>
         </w:rPr>
       </w:pPr>
+      <w:r>
+        <w:rPr>
+          <w:rFonts w:ascii="Arial" w:hAnsi="Arial" w:cs="Arial"/>
+          <w:color w:val="000000"/>
+          <w:sz w:val="27"/>
+          <w:szCs w:val="27"/>
+        </w:rPr>
+        <w:t>I've had a very urgent business since last week. It was something that had to do with my company. There was an evaluation of the project I was in charge of. And I worked overtime for two weeks and stayed up all night for a few days. It's been a really tough two weeks. After spending most of my time programming in front of the computer all day and making papers related to my project, I was very tired. I really wanted to take a rest. On evaluation day, I went on a business trip to Daejeon. A presentation on the project was conducted at the research center in Daejeon. After everything, I really wanted to take a rest. I fell asleep as soon as I arrived home from Seoul. This is all.</w:t>
+      </w:r>
+      <w:bookmarkStart w:id="0" w:name="_GoBack"/>
+      <w:bookmarkEnd w:id="0"/>
     </w:p>
     <w:sectPr>
       <w:pgSz w:w="11906" w:h="16838"/>

</xml_diff>